<commit_message>
Begun work on updating Your Government page to list CSW9
</commit_message>
<xml_diff>
--- a/src/main/resources/static/downloads/The Costitution.docx
+++ b/src/main/resources/static/downloads/The Costitution.docx
@@ -1,6 +1,6 @@
 
 <file path=word/document.xml><?xml version="1.0" encoding="utf-8"?>
-<w:document xmlns:wpc="http://schemas.microsoft.com/office/word/2010/wordprocessingCanvas" xmlns:cx="http://schemas.microsoft.com/office/drawing/2014/chartex" xmlns:cx1="http://schemas.microsoft.com/office/drawing/2015/9/8/chartex" xmlns:cx2="http://schemas.microsoft.com/office/drawing/2015/10/21/chartex" xmlns:cx3="http://schemas.microsoft.com/office/drawing/2016/5/9/chartex" xmlns:cx4="http://schemas.microsoft.com/office/drawing/2016/5/10/chartex" xmlns:cx5="http://schemas.microsoft.com/office/drawing/2016/5/11/chartex" xmlns:cx6="http://schemas.microsoft.com/office/drawing/2016/5/12/chartex" xmlns:cx7="http://schemas.microsoft.com/office/drawing/2016/5/13/chartex" xmlns:cx8="http://schemas.microsoft.com/office/drawing/2016/5/14/chartex" xmlns:mc="http://schemas.openxmlformats.org/markup-compatibility/2006" xmlns:aink="http://schemas.microsoft.com/office/drawing/2016/ink" xmlns:am3d="http://schemas.microsoft.com/office/drawing/2017/model3d" xmlns:o="urn:schemas-microsoft-com:office:office" xmlns:r="http://schemas.openxmlformats.org/officeDocument/2006/relationships" xmlns:m="http://schemas.openxmlformats.org/officeDocument/2006/math" xmlns:v="urn:schemas-microsoft-com:vml" xmlns:wp14="http://schemas.microsoft.com/office/word/2010/wordprocessingDrawing" xmlns:wp="http://schemas.openxmlformats.org/drawingml/2006/wordprocessingDrawing" xmlns:w10="urn:schemas-microsoft-com:office:word" xmlns:w="http://schemas.openxmlformats.org/wordprocessingml/2006/main" xmlns:w14="http://schemas.microsoft.com/office/word/2010/wordml" xmlns:w15="http://schemas.microsoft.com/office/word/2012/wordml" xmlns:w16cex="http://schemas.microsoft.com/office/word/2018/wordml/cex" xmlns:w16cid="http://schemas.microsoft.com/office/word/2016/wordml/cid" xmlns:w16="http://schemas.microsoft.com/office/word/2018/wordml" xmlns:w16sdtdh="http://schemas.microsoft.com/office/word/2020/wordml/sdtdatahash" xmlns:w16se="http://schemas.microsoft.com/office/word/2015/wordml/symex" xmlns:wpg="http://schemas.microsoft.com/office/word/2010/wordprocessingGroup" xmlns:wpi="http://schemas.microsoft.com/office/word/2010/wordprocessingInk" xmlns:wne="http://schemas.microsoft.com/office/word/2006/wordml" xmlns:wps="http://schemas.microsoft.com/office/word/2010/wordprocessingShape" mc:Ignorable="w14 w15 w16se w16cid w16 w16cex w16sdtdh wp14">
+<w:document xmlns:wpc="http://schemas.microsoft.com/office/word/2010/wordprocessingCanvas" xmlns:cx="http://schemas.microsoft.com/office/drawing/2014/chartex" xmlns:cx1="http://schemas.microsoft.com/office/drawing/2015/9/8/chartex" xmlns:cx2="http://schemas.microsoft.com/office/drawing/2015/10/21/chartex" xmlns:cx3="http://schemas.microsoft.com/office/drawing/2016/5/9/chartex" xmlns:cx4="http://schemas.microsoft.com/office/drawing/2016/5/10/chartex" xmlns:cx5="http://schemas.microsoft.com/office/drawing/2016/5/11/chartex" xmlns:cx6="http://schemas.microsoft.com/office/drawing/2016/5/12/chartex" xmlns:cx7="http://schemas.microsoft.com/office/drawing/2016/5/13/chartex" xmlns:cx8="http://schemas.microsoft.com/office/drawing/2016/5/14/chartex" xmlns:mc="http://schemas.openxmlformats.org/markup-compatibility/2006" xmlns:aink="http://schemas.microsoft.com/office/drawing/2016/ink" xmlns:am3d="http://schemas.microsoft.com/office/drawing/2017/model3d" xmlns:o="urn:schemas-microsoft-com:office:office" xmlns:oel="http://schemas.microsoft.com/office/2019/extlst" xmlns:r="http://schemas.openxmlformats.org/officeDocument/2006/relationships" xmlns:m="http://schemas.openxmlformats.org/officeDocument/2006/math" xmlns:v="urn:schemas-microsoft-com:vml" xmlns:wp14="http://schemas.microsoft.com/office/word/2010/wordprocessingDrawing" xmlns:wp="http://schemas.openxmlformats.org/drawingml/2006/wordprocessingDrawing" xmlns:w10="urn:schemas-microsoft-com:office:word" xmlns:w="http://schemas.openxmlformats.org/wordprocessingml/2006/main" xmlns:w14="http://schemas.microsoft.com/office/word/2010/wordml" xmlns:w15="http://schemas.microsoft.com/office/word/2012/wordml" xmlns:w16cex="http://schemas.microsoft.com/office/word/2018/wordml/cex" xmlns:w16cid="http://schemas.microsoft.com/office/word/2016/wordml/cid" xmlns:w16="http://schemas.microsoft.com/office/word/2018/wordml" xmlns:w16sdtdh="http://schemas.microsoft.com/office/word/2020/wordml/sdtdatahash" xmlns:w16se="http://schemas.microsoft.com/office/word/2015/wordml/symex" xmlns:wpg="http://schemas.microsoft.com/office/word/2010/wordprocessingGroup" xmlns:wpi="http://schemas.microsoft.com/office/word/2010/wordprocessingInk" xmlns:wne="http://schemas.microsoft.com/office/word/2006/wordml" xmlns:wps="http://schemas.microsoft.com/office/word/2010/wordprocessingShape" mc:Ignorable="w14 w15 w16se w16cid w16 w16cex w16sdtdh wp14">
   <w:body>
     <w:p>
       <w:pPr>
@@ -133,25 +133,23 @@
           <w:sz w:val="28"/>
           <w:szCs w:val="28"/>
         </w:rPr>
-        <w:t xml:space="preserve">Clause A: The federal government holds full jurisdiction over any subsequent authority. This includes but is not limited </w:t>
-      </w:r>
-      <w:proofErr w:type="gramStart"/>
-      <w:r>
-        <w:rPr>
-          <w:rFonts w:ascii="US Declaration" w:hAnsi="US Declaration" w:cstheme="majorHAnsi"/>
-          <w:sz w:val="28"/>
-          <w:szCs w:val="28"/>
-        </w:rPr>
-        <w:t>to:</w:t>
-      </w:r>
-      <w:proofErr w:type="gramEnd"/>
-      <w:r>
-        <w:rPr>
-          <w:rFonts w:ascii="US Declaration" w:hAnsi="US Declaration" w:cstheme="majorHAnsi"/>
-          <w:sz w:val="28"/>
-          <w:szCs w:val="28"/>
-        </w:rPr>
-        <w:t xml:space="preserve"> mayors, governors, and sheriffs.</w:t>
+        <w:t>Clause A: The federal government holds full jurisdiction over any subsequent authority. This includes but is not limited to: mayor</w:t>
+      </w:r>
+      <w:r>
+        <w:rPr>
+          <w:rFonts w:ascii="US Declaration" w:hAnsi="US Declaration" w:cstheme="majorHAnsi"/>
+          <w:sz w:val="28"/>
+          <w:szCs w:val="28"/>
+        </w:rPr>
+        <w:t xml:space="preserve"> and governors</w:t>
+      </w:r>
+      <w:r>
+        <w:rPr>
+          <w:rFonts w:ascii="US Declaration" w:hAnsi="US Declaration" w:cstheme="majorHAnsi"/>
+          <w:sz w:val="28"/>
+          <w:szCs w:val="28"/>
+        </w:rPr>
+        <w:t>.</w:t>
       </w:r>
     </w:p>
     <w:p>
@@ -225,7 +223,6 @@
           <w:sz w:val="28"/>
           <w:szCs w:val="28"/>
         </w:rPr>
-        <w:lastRenderedPageBreak/>
         <w:t xml:space="preserve">Clause C: The federal government’s only position will be “World Manager” and will be fulfilled by Costi himself. </w:t>
       </w:r>
     </w:p>
@@ -243,15 +240,79 @@
           <w:sz w:val="28"/>
           <w:szCs w:val="28"/>
         </w:rPr>
-        <w:t xml:space="preserve">Clause D: The federal government will be able to modify the boundaries of states, create new states, remove states, </w:t>
-      </w:r>
-      <w:r>
-        <w:rPr>
-          <w:rFonts w:ascii="US Declaration" w:hAnsi="US Declaration" w:cstheme="majorHAnsi"/>
-          <w:sz w:val="28"/>
-          <w:szCs w:val="28"/>
-        </w:rPr>
-        <w:t xml:space="preserve">combine states, </w:t>
+        <w:t xml:space="preserve">Clause D: The federal government will be able to modify the boundaries of </w:t>
+      </w:r>
+      <w:r>
+        <w:rPr>
+          <w:rFonts w:ascii="US Declaration" w:hAnsi="US Declaration" w:cstheme="majorHAnsi"/>
+          <w:sz w:val="28"/>
+          <w:szCs w:val="28"/>
+        </w:rPr>
+        <w:t>cities</w:t>
+      </w:r>
+      <w:r>
+        <w:rPr>
+          <w:rFonts w:ascii="US Declaration" w:hAnsi="US Declaration" w:cstheme="majorHAnsi"/>
+          <w:sz w:val="28"/>
+          <w:szCs w:val="28"/>
+        </w:rPr>
+        <w:t xml:space="preserve">, create new </w:t>
+      </w:r>
+      <w:r>
+        <w:rPr>
+          <w:rFonts w:ascii="US Declaration" w:hAnsi="US Declaration" w:cstheme="majorHAnsi"/>
+          <w:sz w:val="28"/>
+          <w:szCs w:val="28"/>
+        </w:rPr>
+        <w:t>cities</w:t>
+      </w:r>
+      <w:r>
+        <w:rPr>
+          <w:rFonts w:ascii="US Declaration" w:hAnsi="US Declaration" w:cstheme="majorHAnsi"/>
+          <w:sz w:val="28"/>
+          <w:szCs w:val="28"/>
+        </w:rPr>
+        <w:t xml:space="preserve">, remove </w:t>
+      </w:r>
+      <w:r>
+        <w:rPr>
+          <w:rFonts w:ascii="US Declaration" w:hAnsi="US Declaration" w:cstheme="majorHAnsi"/>
+          <w:sz w:val="28"/>
+          <w:szCs w:val="28"/>
+        </w:rPr>
+        <w:t>cities</w:t>
+      </w:r>
+      <w:r>
+        <w:rPr>
+          <w:rFonts w:ascii="US Declaration" w:hAnsi="US Declaration" w:cstheme="majorHAnsi"/>
+          <w:sz w:val="28"/>
+          <w:szCs w:val="28"/>
+        </w:rPr>
+        <w:t xml:space="preserve">, </w:t>
+      </w:r>
+      <w:r>
+        <w:rPr>
+          <w:rFonts w:ascii="US Declaration" w:hAnsi="US Declaration" w:cstheme="majorHAnsi"/>
+          <w:sz w:val="28"/>
+          <w:szCs w:val="28"/>
+        </w:rPr>
+        <w:t xml:space="preserve">combine </w:t>
+      </w:r>
+      <w:r>
+        <w:rPr>
+          <w:rFonts w:ascii="US Declaration" w:hAnsi="US Declaration" w:cstheme="majorHAnsi"/>
+          <w:sz w:val="28"/>
+          <w:szCs w:val="28"/>
+        </w:rPr>
+        <w:t>cities</w:t>
+      </w:r>
+      <w:r>
+        <w:rPr>
+          <w:rFonts w:ascii="US Declaration" w:hAnsi="US Declaration" w:cstheme="majorHAnsi"/>
+          <w:sz w:val="28"/>
+          <w:szCs w:val="28"/>
+        </w:rPr>
+        <w:t xml:space="preserve">, </w:t>
       </w:r>
       <w:r>
         <w:rPr>
@@ -328,7 +389,146 @@
           <w:sz w:val="40"/>
           <w:szCs w:val="40"/>
         </w:rPr>
-        <w:t>Section 3: State Government</w:t>
+        <w:t xml:space="preserve">Section 3: </w:t>
+      </w:r>
+      <w:r>
+        <w:rPr>
+          <w:rFonts w:ascii="US Declaration" w:hAnsi="US Declaration" w:cstheme="majorHAnsi"/>
+          <w:sz w:val="40"/>
+          <w:szCs w:val="40"/>
+        </w:rPr>
+        <w:t>City</w:t>
+      </w:r>
+      <w:r>
+        <w:rPr>
+          <w:rFonts w:ascii="US Declaration" w:hAnsi="US Declaration" w:cstheme="majorHAnsi"/>
+          <w:sz w:val="40"/>
+          <w:szCs w:val="40"/>
+        </w:rPr>
+        <w:t xml:space="preserve"> Government</w:t>
+      </w:r>
+    </w:p>
+    <w:p>
+      <w:pPr>
+        <w:rPr>
+          <w:rFonts w:ascii="US Declaration" w:hAnsi="US Declaration" w:cstheme="majorHAnsi"/>
+          <w:sz w:val="28"/>
+          <w:szCs w:val="28"/>
+        </w:rPr>
+      </w:pPr>
+      <w:r>
+        <w:rPr>
+          <w:rFonts w:ascii="US Declaration" w:hAnsi="US Declaration" w:cstheme="majorHAnsi"/>
+          <w:sz w:val="28"/>
+          <w:szCs w:val="28"/>
+        </w:rPr>
+        <w:t xml:space="preserve">Clause A: </w:t>
+      </w:r>
+      <w:r>
+        <w:rPr>
+          <w:rFonts w:ascii="US Declaration" w:hAnsi="US Declaration" w:cstheme="majorHAnsi"/>
+          <w:sz w:val="28"/>
+          <w:szCs w:val="28"/>
+        </w:rPr>
+        <w:t>City</w:t>
+      </w:r>
+      <w:r>
+        <w:rPr>
+          <w:rFonts w:ascii="US Declaration" w:hAnsi="US Declaration" w:cstheme="majorHAnsi"/>
+          <w:sz w:val="28"/>
+          <w:szCs w:val="28"/>
+        </w:rPr>
+        <w:t xml:space="preserve"> governments </w:t>
+      </w:r>
+      <w:r>
+        <w:rPr>
+          <w:rFonts w:ascii="US Declaration" w:hAnsi="US Declaration" w:cstheme="majorHAnsi"/>
+          <w:sz w:val="28"/>
+          <w:szCs w:val="28"/>
+        </w:rPr>
+        <w:t>are required to have 1 elected</w:t>
+      </w:r>
+      <w:r>
+        <w:rPr>
+          <w:rFonts w:ascii="US Declaration" w:hAnsi="US Declaration" w:cstheme="majorHAnsi"/>
+          <w:sz w:val="28"/>
+          <w:szCs w:val="28"/>
+        </w:rPr>
+        <w:t>/ federally appointed</w:t>
+      </w:r>
+      <w:r>
+        <w:rPr>
+          <w:rFonts w:ascii="US Declaration" w:hAnsi="US Declaration" w:cstheme="majorHAnsi"/>
+          <w:sz w:val="28"/>
+          <w:szCs w:val="28"/>
+        </w:rPr>
+        <w:t xml:space="preserve"> leader. This leader can be taken out of office via recall election.</w:t>
+      </w:r>
+    </w:p>
+    <w:p>
+      <w:pPr>
+        <w:rPr>
+          <w:rFonts w:ascii="US Declaration" w:hAnsi="US Declaration" w:cstheme="majorHAnsi"/>
+          <w:sz w:val="28"/>
+          <w:szCs w:val="28"/>
+        </w:rPr>
+      </w:pPr>
+      <w:r>
+        <w:rPr>
+          <w:rFonts w:ascii="US Declaration" w:hAnsi="US Declaration" w:cstheme="majorHAnsi"/>
+          <w:sz w:val="28"/>
+          <w:szCs w:val="28"/>
+        </w:rPr>
+        <w:t xml:space="preserve">Clause B: </w:t>
+      </w:r>
+      <w:r>
+        <w:rPr>
+          <w:rFonts w:ascii="US Declaration" w:hAnsi="US Declaration" w:cstheme="majorHAnsi"/>
+          <w:sz w:val="28"/>
+          <w:szCs w:val="28"/>
+        </w:rPr>
+        <w:t>City</w:t>
+      </w:r>
+      <w:r>
+        <w:rPr>
+          <w:rFonts w:ascii="US Declaration" w:hAnsi="US Declaration" w:cstheme="majorHAnsi"/>
+          <w:sz w:val="28"/>
+          <w:szCs w:val="28"/>
+        </w:rPr>
+        <w:t xml:space="preserve"> governments are not allowed to expand or annex land unless approved by federal government.</w:t>
+      </w:r>
+    </w:p>
+    <w:p>
+      <w:pPr>
+        <w:rPr>
+          <w:rFonts w:ascii="US Declaration" w:hAnsi="US Declaration" w:cstheme="majorHAnsi"/>
+          <w:sz w:val="28"/>
+          <w:szCs w:val="28"/>
+        </w:rPr>
+      </w:pPr>
+      <w:r>
+        <w:rPr>
+          <w:rFonts w:ascii="US Declaration" w:hAnsi="US Declaration" w:cstheme="majorHAnsi"/>
+          <w:sz w:val="28"/>
+          <w:szCs w:val="28"/>
+        </w:rPr>
+        <w:t xml:space="preserve">Clause C: </w:t>
+      </w:r>
+      <w:r>
+        <w:rPr>
+          <w:rFonts w:ascii="US Declaration" w:hAnsi="US Declaration" w:cstheme="majorHAnsi"/>
+          <w:sz w:val="28"/>
+          <w:szCs w:val="28"/>
+        </w:rPr>
+        <w:t>Cities</w:t>
+      </w:r>
+      <w:r>
+        <w:rPr>
+          <w:rFonts w:ascii="US Declaration" w:hAnsi="US Declaration" w:cstheme="majorHAnsi"/>
+          <w:sz w:val="28"/>
+          <w:szCs w:val="28"/>
+        </w:rPr>
+        <w:t xml:space="preserve"> are required to have a city hall</w:t>
       </w:r>
     </w:p>
     <w:p>
@@ -346,91 +546,64 @@
           <w:szCs w:val="28"/>
         </w:rPr>
         <w:lastRenderedPageBreak/>
-        <w:t xml:space="preserve">Clause A: State governments </w:t>
-      </w:r>
-      <w:r>
-        <w:rPr>
-          <w:rFonts w:ascii="US Declaration" w:hAnsi="US Declaration" w:cstheme="majorHAnsi"/>
-          <w:sz w:val="28"/>
-          <w:szCs w:val="28"/>
-        </w:rPr>
-        <w:t>are required to have 1 elected leader. This leader can be taken out of office via recall election.</w:t>
-      </w:r>
-    </w:p>
-    <w:p>
-      <w:pPr>
-        <w:rPr>
-          <w:rFonts w:ascii="US Declaration" w:hAnsi="US Declaration" w:cstheme="majorHAnsi"/>
-          <w:sz w:val="28"/>
-          <w:szCs w:val="28"/>
-        </w:rPr>
-      </w:pPr>
-      <w:r>
-        <w:rPr>
-          <w:rFonts w:ascii="US Declaration" w:hAnsi="US Declaration" w:cstheme="majorHAnsi"/>
-          <w:sz w:val="28"/>
-          <w:szCs w:val="28"/>
-        </w:rPr>
-        <w:t>Clause B: State governments are not allowed to expand or annex land unless approved by federal government.</w:t>
-      </w:r>
-    </w:p>
-    <w:p>
-      <w:pPr>
-        <w:rPr>
-          <w:rFonts w:ascii="US Declaration" w:hAnsi="US Declaration" w:cstheme="majorHAnsi"/>
-          <w:sz w:val="28"/>
-          <w:szCs w:val="28"/>
-        </w:rPr>
-      </w:pPr>
-      <w:r>
-        <w:rPr>
-          <w:rFonts w:ascii="US Declaration" w:hAnsi="US Declaration" w:cstheme="majorHAnsi"/>
-          <w:sz w:val="28"/>
-          <w:szCs w:val="28"/>
-        </w:rPr>
-        <w:t>Clause C: State governments are required to have a city hall</w:t>
-      </w:r>
-    </w:p>
-    <w:p>
-      <w:pPr>
-        <w:rPr>
-          <w:rFonts w:ascii="US Declaration" w:hAnsi="US Declaration" w:cstheme="majorHAnsi"/>
-          <w:sz w:val="28"/>
-          <w:szCs w:val="28"/>
-        </w:rPr>
-      </w:pPr>
-      <w:r>
-        <w:rPr>
-          <w:rFonts w:ascii="US Declaration" w:hAnsi="US Declaration" w:cstheme="majorHAnsi"/>
-          <w:sz w:val="28"/>
-          <w:szCs w:val="28"/>
-        </w:rPr>
-        <w:t xml:space="preserve">Clause D: Governors </w:t>
-      </w:r>
-      <w:r>
-        <w:rPr>
-          <w:rFonts w:ascii="US Declaration" w:hAnsi="US Declaration" w:cstheme="majorHAnsi"/>
-          <w:sz w:val="28"/>
-          <w:szCs w:val="28"/>
-        </w:rPr>
-        <w:t>manage the property of the state government for the duration of their term.</w:t>
-      </w:r>
-    </w:p>
-    <w:p>
-      <w:pPr>
-        <w:rPr>
-          <w:rFonts w:ascii="US Declaration" w:hAnsi="US Declaration" w:cstheme="majorHAnsi"/>
-          <w:sz w:val="28"/>
-          <w:szCs w:val="28"/>
-        </w:rPr>
-      </w:pPr>
-      <w:r>
-        <w:rPr>
-          <w:rFonts w:ascii="US Declaration" w:hAnsi="US Declaration" w:cstheme="majorHAnsi"/>
-          <w:sz w:val="28"/>
-          <w:szCs w:val="28"/>
-        </w:rPr>
-        <w:t xml:space="preserve">Clause E: Governors will have a </w:t>
+        <w:t xml:space="preserve">Clause D: </w:t>
+      </w:r>
+      <w:r>
+        <w:rPr>
+          <w:rFonts w:ascii="US Declaration" w:hAnsi="US Declaration" w:cstheme="majorHAnsi"/>
+          <w:sz w:val="28"/>
+          <w:szCs w:val="28"/>
+        </w:rPr>
+        <w:t>Mayors</w:t>
+      </w:r>
+      <w:r>
+        <w:rPr>
+          <w:rFonts w:ascii="US Declaration" w:hAnsi="US Declaration" w:cstheme="majorHAnsi"/>
+          <w:sz w:val="28"/>
+          <w:szCs w:val="28"/>
+        </w:rPr>
+        <w:t xml:space="preserve"> </w:t>
+      </w:r>
+      <w:r>
+        <w:rPr>
+          <w:rFonts w:ascii="US Declaration" w:hAnsi="US Declaration" w:cstheme="majorHAnsi"/>
+          <w:sz w:val="28"/>
+          <w:szCs w:val="28"/>
+        </w:rPr>
+        <w:t>manage the property of the government for the duration of their term.</w:t>
+      </w:r>
+    </w:p>
+    <w:p>
+      <w:pPr>
+        <w:rPr>
+          <w:rFonts w:ascii="US Declaration" w:hAnsi="US Declaration" w:cstheme="majorHAnsi"/>
+          <w:sz w:val="28"/>
+          <w:szCs w:val="28"/>
+        </w:rPr>
+      </w:pPr>
+      <w:r>
+        <w:rPr>
+          <w:rFonts w:ascii="US Declaration" w:hAnsi="US Declaration" w:cstheme="majorHAnsi"/>
+          <w:sz w:val="28"/>
+          <w:szCs w:val="28"/>
+        </w:rPr>
+        <w:t xml:space="preserve">Clause E: </w:t>
+      </w:r>
+      <w:r>
+        <w:rPr>
+          <w:rFonts w:ascii="US Declaration" w:hAnsi="US Declaration" w:cstheme="majorHAnsi"/>
+          <w:sz w:val="28"/>
+          <w:szCs w:val="28"/>
+        </w:rPr>
+        <w:t>Mayors</w:t>
+      </w:r>
+      <w:r>
+        <w:rPr>
+          <w:rFonts w:ascii="US Declaration" w:hAnsi="US Declaration" w:cstheme="majorHAnsi"/>
+          <w:sz w:val="28"/>
+          <w:szCs w:val="28"/>
+        </w:rPr>
+        <w:t xml:space="preserve"> will have a </w:t>
       </w:r>
       <w:r>
         <w:rPr>
@@ -463,7 +636,39 @@
           <w:sz w:val="28"/>
           <w:szCs w:val="28"/>
         </w:rPr>
-        <w:t>Clause F: State Governments cannot take away land once it has been sold to a citizen unless it falls under the jurisdiction of Christina vs. Amal (2017)</w:t>
+        <w:t xml:space="preserve">Clause F: </w:t>
+      </w:r>
+      <w:r>
+        <w:rPr>
+          <w:rFonts w:ascii="US Declaration" w:hAnsi="US Declaration" w:cstheme="majorHAnsi"/>
+          <w:sz w:val="28"/>
+          <w:szCs w:val="28"/>
+        </w:rPr>
+        <w:t>City</w:t>
+      </w:r>
+      <w:r>
+        <w:rPr>
+          <w:rFonts w:ascii="US Declaration" w:hAnsi="US Declaration" w:cstheme="majorHAnsi"/>
+          <w:sz w:val="28"/>
+          <w:szCs w:val="28"/>
+        </w:rPr>
+        <w:t xml:space="preserve"> </w:t>
+      </w:r>
+      <w:r>
+        <w:rPr>
+          <w:rFonts w:ascii="US Declaration" w:hAnsi="US Declaration" w:cstheme="majorHAnsi"/>
+          <w:sz w:val="28"/>
+          <w:szCs w:val="28"/>
+        </w:rPr>
+        <w:t>g</w:t>
+      </w:r>
+      <w:r>
+        <w:rPr>
+          <w:rFonts w:ascii="US Declaration" w:hAnsi="US Declaration" w:cstheme="majorHAnsi"/>
+          <w:sz w:val="28"/>
+          <w:szCs w:val="28"/>
+        </w:rPr>
+        <w:t>overnments cannot take away land once it has been sold to a citizen unless it falls under the jurisdiction of Christina vs. Amal (2017)</w:t>
       </w:r>
     </w:p>
     <w:p>

</xml_diff>